<commit_message>
Updated Resume and About Page
</commit_message>
<xml_diff>
--- a/files/MarkKingResume.docx
+++ b/files/MarkKingResume.docx
@@ -73,7 +73,7 @@
                 <w:sz w:val="27"/>
                 <w:szCs w:val="27"/>
               </w:rPr>
-              <w:t>I</w:t>
+              <w:t xml:space="preserve">Freelance </w:t>
             </w:r>
             <w:r>
               <w:rPr>
@@ -83,7 +83,7 @@
                 <w:sz w:val="27"/>
                 <w:szCs w:val="27"/>
               </w:rPr>
-              <w:t xml:space="preserve">nformation Systems Manager, </w:t>
+              <w:t>I</w:t>
             </w:r>
             <w:r>
               <w:rPr>
@@ -93,7 +93,7 @@
                 <w:sz w:val="27"/>
                 <w:szCs w:val="27"/>
               </w:rPr>
-              <w:t>Webmaster</w:t>
+              <w:t>nformation Systems Manager /</w:t>
             </w:r>
             <w:r>
               <w:rPr>
@@ -103,7 +103,47 @@
                 <w:sz w:val="27"/>
                 <w:szCs w:val="27"/>
               </w:rPr>
-              <w:t>, and Mathematics Teacher</w:t>
+              <w:t xml:space="preserve"> </w:t>
+            </w:r>
+            <w:r>
+              <w:rPr>
+                <w:rFonts w:ascii="Calibri" w:eastAsia="Times New Roman" w:hAnsi="Calibri" w:cs="Times New Roman"/>
+                <w:b/>
+                <w:color w:val="31849B" w:themeColor="accent5" w:themeShade="BF"/>
+                <w:sz w:val="27"/>
+                <w:szCs w:val="27"/>
+              </w:rPr>
+              <w:t>Webmaster</w:t>
+            </w:r>
+            <w:r>
+              <w:rPr>
+                <w:rFonts w:ascii="Calibri" w:eastAsia="Times New Roman" w:hAnsi="Calibri" w:cs="Times New Roman"/>
+                <w:b/>
+                <w:color w:val="31849B" w:themeColor="accent5" w:themeShade="BF"/>
+                <w:sz w:val="27"/>
+                <w:szCs w:val="27"/>
+              </w:rPr>
+              <w:t xml:space="preserve"> / </w:t>
+            </w:r>
+            <w:r>
+              <w:rPr>
+                <w:rFonts w:ascii="Calibri" w:eastAsia="Times New Roman" w:hAnsi="Calibri" w:cs="Times New Roman"/>
+                <w:b/>
+                <w:color w:val="31849B" w:themeColor="accent5" w:themeShade="BF"/>
+                <w:sz w:val="27"/>
+                <w:szCs w:val="27"/>
+              </w:rPr>
+              <w:t xml:space="preserve">Web Developer </w:t>
+            </w:r>
+            <w:r>
+              <w:rPr>
+                <w:rFonts w:ascii="Calibri" w:eastAsia="Times New Roman" w:hAnsi="Calibri" w:cs="Times New Roman"/>
+                <w:b/>
+                <w:color w:val="31849B" w:themeColor="accent5" w:themeShade="BF"/>
+                <w:sz w:val="27"/>
+                <w:szCs w:val="27"/>
+              </w:rPr>
+              <w:t>with Software Development Skills</w:t>
             </w:r>
           </w:p>
         </w:tc>
@@ -145,6 +185,7 @@
           </w:p>
           <w:p>
             <w:pPr>
+              <w:spacing w:after="240"/>
               <w:rPr>
                 <w:rFonts w:ascii="Calibri" w:hAnsi="Calibri"/>
                 <w:color w:val="000000" w:themeColor="text1"/>
@@ -159,27 +200,16 @@
                 <w:sz w:val="22"/>
                 <w:szCs w:val="22"/>
               </w:rPr>
-              <w:t>Relocating in June 2018 to:</w:t>
-            </w:r>
-          </w:p>
-          <w:p>
-            <w:pPr>
-              <w:spacing w:after="240"/>
+              <w:t>224 Kenwood Ave., Syracuse, NY</w:t>
+            </w:r>
+            <w:r>
               <w:rPr>
                 <w:rFonts w:ascii="Calibri" w:hAnsi="Calibri"/>
                 <w:color w:val="000000" w:themeColor="text1"/>
                 <w:sz w:val="22"/>
                 <w:szCs w:val="22"/>
               </w:rPr>
-            </w:pPr>
-            <w:r>
-              <w:rPr>
-                <w:rFonts w:ascii="Calibri" w:hAnsi="Calibri"/>
-                <w:color w:val="000000" w:themeColor="text1"/>
-                <w:sz w:val="22"/>
-                <w:szCs w:val="22"/>
-              </w:rPr>
-              <w:t>224 Kenwood Ave., Syracuse, NY</w:t>
+              <w:t xml:space="preserve">  13208</w:t>
             </w:r>
             <w:r>
               <w:rPr>
@@ -248,10 +278,11 @@
             <w:pPr>
               <w:spacing w:after="160"/>
               <w:rPr>
-                <w:rFonts w:ascii="Calibri" w:hAnsi="Calibri"/>
-                <w:color w:val="000000" w:themeColor="text1"/>
-                <w:sz w:val="22"/>
-                <w:szCs w:val="22"/>
+                <w:rFonts w:ascii="Segoe UI" w:hAnsi="Segoe UI" w:cs="Segoe UI"/>
+                <w:sz w:val="21"/>
+                <w:szCs w:val="21"/>
+                <w:bdr w:val="none" w:sz="0" w:space="0" w:color="auto" w:frame="1"/>
+                <w:shd w:val="clear" w:color="auto" w:fill="FFFFFF"/>
               </w:rPr>
             </w:pPr>
             <w:r>
@@ -529,7 +560,7 @@
                 <w:b/>
                 <w:color w:val="31849B" w:themeColor="accent5" w:themeShade="BF"/>
               </w:rPr>
-              <w:t>Information Systems Manager</w:t>
+              <w:t>Freelance Web Developer</w:t>
             </w:r>
           </w:p>
           <w:p>
@@ -545,6 +576,85 @@
               <w:rPr>
                 <w:rFonts w:ascii="Calibri" w:hAnsi="Calibri" w:cs="Helvetica Neue"/>
               </w:rPr>
+              <w:t>Syracuse, NY, 2018</w:t>
+            </w:r>
+            <w:r>
+              <w:rPr>
+                <w:rFonts w:ascii="Calibri" w:hAnsi="Calibri" w:cs="Helvetica Neue"/>
+              </w:rPr>
+              <w:t xml:space="preserve">–Present </w:t>
+            </w:r>
+          </w:p>
+          <w:p>
+            <w:pPr>
+              <w:spacing w:before="20" w:after="60"/>
+              <w:ind w:left="-720"/>
+              <w:rPr>
+                <w:rFonts w:ascii="Calibri Light" w:hAnsi="Calibri Light" w:cs="Helvetica Neue"/>
+                <w:sz w:val="21"/>
+                <w:szCs w:val="21"/>
+              </w:rPr>
+            </w:pPr>
+            <w:r>
+              <w:rPr>
+                <w:rFonts w:ascii="Calibri Light" w:hAnsi="Calibri Light" w:cs="Helvetica Neue"/>
+                <w:sz w:val="21"/>
+                <w:szCs w:val="21"/>
+              </w:rPr>
+              <w:t>Bui</w:t>
+            </w:r>
+            <w:r>
+              <w:rPr>
+                <w:rFonts w:ascii="Calibri Light" w:hAnsi="Calibri Light" w:cs="Helvetica Neue"/>
+                <w:sz w:val="21"/>
+                <w:szCs w:val="21"/>
+              </w:rPr>
+              <w:t>lding new websites and enhancing the UI/UX of existing websites.</w:t>
+            </w:r>
+          </w:p>
+          <w:p>
+            <w:pPr>
+              <w:spacing w:before="60"/>
+              <w:ind w:left="-720"/>
+              <w:rPr>
+                <w:rFonts w:ascii="Calibri" w:hAnsi="Calibri"/>
+                <w:b/>
+                <w:color w:val="31849B" w:themeColor="accent5" w:themeShade="BF"/>
+              </w:rPr>
+            </w:pPr>
+          </w:p>
+          <w:p>
+            <w:pPr>
+              <w:spacing w:before="60"/>
+              <w:ind w:left="-720"/>
+              <w:rPr>
+                <w:rFonts w:ascii="Calibri" w:hAnsi="Calibri"/>
+                <w:b/>
+                <w:color w:val="31849B" w:themeColor="accent5" w:themeShade="BF"/>
+              </w:rPr>
+            </w:pPr>
+            <w:r>
+              <w:rPr>
+                <w:rFonts w:ascii="Calibri" w:hAnsi="Calibri"/>
+                <w:b/>
+                <w:color w:val="31849B" w:themeColor="accent5" w:themeShade="BF"/>
+              </w:rPr>
+              <w:t>Information Systems Manager</w:t>
+            </w:r>
+          </w:p>
+          <w:p>
+            <w:pPr>
+              <w:spacing w:before="20" w:after="60"/>
+              <w:ind w:left="-720"/>
+              <w:rPr>
+                <w:rFonts w:ascii="Calibri" w:hAnsi="Calibri"/>
+                <w:b/>
+              </w:rPr>
+            </w:pPr>
+            <w:r>
+              <w:rPr>
+                <w:rFonts w:ascii="Calibri" w:hAnsi="Calibri" w:cs="Helvetica Neue"/>
+              </w:rPr>
               <w:t>Chesapeake Bay Governor’s School for Marine and Environmental Science</w:t>
             </w:r>
             <w:r>
@@ -576,6 +686,24 @@
                 <w:rFonts w:ascii="Calibri" w:hAnsi="Calibri" w:cs="Helvetica Neue"/>
               </w:rPr>
               <w:t>Present</w:t>
+            </w:r>
+            <w:r>
+              <w:rPr>
+                <w:rFonts w:ascii="Calibri" w:hAnsi="Calibri" w:cs="Helvetica Neue"/>
+              </w:rPr>
+              <w:t xml:space="preserve"> (Freelance 06/2018</w:t>
+            </w:r>
+            <w:r>
+              <w:rPr>
+                <w:rFonts w:ascii="Calibri" w:hAnsi="Calibri" w:cs="Helvetica Neue"/>
+              </w:rPr>
+              <w:t>–</w:t>
+            </w:r>
+            <w:r>
+              <w:rPr>
+                <w:rFonts w:ascii="Calibri" w:hAnsi="Calibri" w:cs="Helvetica Neue"/>
+              </w:rPr>
+              <w:t>Present)</w:t>
             </w:r>
           </w:p>
           <w:p>
@@ -855,6 +983,24 @@
               </w:rPr>
               <w:t>Present</w:t>
             </w:r>
+            <w:r>
+              <w:rPr>
+                <w:rFonts w:ascii="Calibri" w:hAnsi="Calibri" w:cs="Helvetica Neue"/>
+              </w:rPr>
+              <w:t xml:space="preserve"> (Freelance 06/2018</w:t>
+            </w:r>
+            <w:r>
+              <w:rPr>
+                <w:rFonts w:ascii="Calibri" w:hAnsi="Calibri" w:cs="Helvetica Neue"/>
+              </w:rPr>
+              <w:t>–</w:t>
+            </w:r>
+            <w:r>
+              <w:rPr>
+                <w:rFonts w:ascii="Calibri" w:hAnsi="Calibri" w:cs="Helvetica Neue"/>
+              </w:rPr>
+              <w:t>Present)</w:t>
+            </w:r>
           </w:p>
           <w:p>
             <w:pPr>
@@ -962,7 +1108,7 @@
               <w:rPr>
                 <w:rFonts w:ascii="Calibri" w:hAnsi="Calibri" w:cs="Helvetica Neue"/>
               </w:rPr>
-              <w:t>Present</w:t>
+              <w:t>2018</w:t>
             </w:r>
           </w:p>
           <w:p>
@@ -988,7 +1134,15 @@
                 <w:sz w:val="21"/>
                 <w:szCs w:val="21"/>
               </w:rPr>
-              <w:t xml:space="preserve">each dual-enrollment courses </w:t>
+              <w:t>aught</w:t>
+            </w:r>
+            <w:r>
+              <w:rPr>
+                <w:rFonts w:ascii="Calibri Light" w:hAnsi="Calibri Light" w:cs="Helvetica Neue"/>
+                <w:sz w:val="21"/>
+                <w:szCs w:val="21"/>
+              </w:rPr>
+              <w:t xml:space="preserve"> dual-enrollment courses </w:t>
             </w:r>
             <w:r>
               <w:rPr>
@@ -1213,7 +1367,23 @@
                 <w:sz w:val="21"/>
                 <w:szCs w:val="21"/>
               </w:rPr>
-              <w:t>Offer technolog</w:t>
+              <w:t>Offer</w:t>
+            </w:r>
+            <w:r>
+              <w:rPr>
+                <w:rFonts w:ascii="Calibri Light" w:hAnsi="Calibri Light" w:cs="Helvetica Neue"/>
+                <w:sz w:val="21"/>
+                <w:szCs w:val="21"/>
+              </w:rPr>
+              <w:t>ed</w:t>
+            </w:r>
+            <w:r>
+              <w:rPr>
+                <w:rFonts w:ascii="Calibri Light" w:hAnsi="Calibri Light" w:cs="Helvetica Neue"/>
+                <w:sz w:val="21"/>
+                <w:szCs w:val="21"/>
+              </w:rPr>
+              <w:t xml:space="preserve"> technolog</w:t>
             </w:r>
             <w:r>
               <w:rPr>
@@ -1223,6 +1393,26 @@
               </w:rPr>
               <w:t>y support for the Warsaw campus.</w:t>
             </w:r>
+          </w:p>
+          <w:p>
+            <w:pPr>
+              <w:pStyle w:val="ListParagraph"/>
+              <w:widowControl w:val="0"/>
+              <w:tabs>
+                <w:tab w:val="left" w:pos="220"/>
+                <w:tab w:val="left" w:pos="462"/>
+              </w:tabs>
+              <w:autoSpaceDE w:val="0"/>
+              <w:autoSpaceDN w:val="0"/>
+              <w:adjustRightInd w:val="0"/>
+              <w:spacing w:after="240" w:line="276" w:lineRule="auto"/>
+              <w:ind w:left="0"/>
+              <w:rPr>
+                <w:rFonts w:ascii="Calibri Light" w:hAnsi="Calibri Light" w:cs="Helvetica Neue"/>
+                <w:sz w:val="21"/>
+                <w:szCs w:val="21"/>
+              </w:rPr>
+            </w:pPr>
           </w:p>
           <w:p>
             <w:pPr>
@@ -1244,6 +1434,7 @@
                 <w:b/>
                 <w:color w:val="31849B" w:themeColor="accent5" w:themeShade="BF"/>
               </w:rPr>
+              <w:lastRenderedPageBreak/>
               <w:t>Master Teacher, NASA Space Coast Scholars Program</w:t>
             </w:r>
           </w:p>
@@ -1513,6 +1704,14 @@
               </w:rPr>
               <w:t>Summer STEM Camp Instructor</w:t>
             </w:r>
+            <w:r>
+              <w:rPr>
+                <w:rFonts w:ascii="Calibri" w:hAnsi="Calibri"/>
+                <w:b/>
+                <w:color w:val="31849B" w:themeColor="accent5" w:themeShade="BF"/>
+              </w:rPr>
+              <w:t>/Curriculum Designer</w:t>
+            </w:r>
           </w:p>
           <w:p>
             <w:pPr>
@@ -1554,7 +1753,7 @@
               <w:rPr>
                 <w:rFonts w:ascii="Calibri" w:hAnsi="Calibri" w:cs="Helvetica Neue"/>
               </w:rPr>
-              <w:t>, 2017</w:t>
+              <w:t>--2018</w:t>
             </w:r>
           </w:p>
           <w:p>
@@ -1676,6 +1875,14 @@
                 <w:sz w:val="21"/>
                 <w:szCs w:val="21"/>
               </w:rPr>
+              <w:t xml:space="preserve"> (2016)</w:t>
+            </w:r>
+            <w:r>
+              <w:rPr>
+                <w:rFonts w:ascii="Calibri Light" w:hAnsi="Calibri Light" w:cs="Helvetica Neue"/>
+                <w:sz w:val="21"/>
+                <w:szCs w:val="21"/>
+              </w:rPr>
               <w:t>.</w:t>
             </w:r>
           </w:p>
@@ -1721,6 +1928,14 @@
               </w:rPr>
               <w:t>coding and engineering concepts</w:t>
             </w:r>
+            <w:r>
+              <w:rPr>
+                <w:rFonts w:ascii="Calibri Light" w:hAnsi="Calibri Light" w:cs="Helvetica Neue"/>
+                <w:sz w:val="21"/>
+                <w:szCs w:val="21"/>
+              </w:rPr>
+              <w:t xml:space="preserve"> (2017-2018).</w:t>
+            </w:r>
           </w:p>
           <w:p>
             <w:pPr>
@@ -1875,76 +2090,8 @@
                 <w:szCs w:val="21"/>
               </w:rPr>
             </w:pPr>
-          </w:p>
-          <w:p>
-            <w:pPr>
-              <w:widowControl w:val="0"/>
-              <w:autoSpaceDE w:val="0"/>
-              <w:autoSpaceDN w:val="0"/>
-              <w:adjustRightInd w:val="0"/>
-              <w:spacing w:after="60"/>
-              <w:rPr>
-                <w:rFonts w:ascii="Calibri Light" w:hAnsi="Calibri Light" w:cs="Helvetica Neue"/>
-                <w:sz w:val="21"/>
-                <w:szCs w:val="21"/>
-              </w:rPr>
-            </w:pPr>
-          </w:p>
-          <w:p>
-            <w:pPr>
-              <w:widowControl w:val="0"/>
-              <w:autoSpaceDE w:val="0"/>
-              <w:autoSpaceDN w:val="0"/>
-              <w:adjustRightInd w:val="0"/>
-              <w:spacing w:after="60"/>
-              <w:rPr>
-                <w:rFonts w:ascii="Calibri Light" w:hAnsi="Calibri Light" w:cs="Helvetica Neue"/>
-                <w:sz w:val="21"/>
-                <w:szCs w:val="21"/>
-              </w:rPr>
-            </w:pPr>
-          </w:p>
-          <w:p>
-            <w:pPr>
-              <w:widowControl w:val="0"/>
-              <w:autoSpaceDE w:val="0"/>
-              <w:autoSpaceDN w:val="0"/>
-              <w:adjustRightInd w:val="0"/>
-              <w:spacing w:after="60"/>
-              <w:rPr>
-                <w:rFonts w:ascii="Calibri Light" w:hAnsi="Calibri Light" w:cs="Helvetica Neue"/>
-                <w:sz w:val="21"/>
-                <w:szCs w:val="21"/>
-              </w:rPr>
-            </w:pPr>
-          </w:p>
-          <w:p>
-            <w:pPr>
-              <w:widowControl w:val="0"/>
-              <w:autoSpaceDE w:val="0"/>
-              <w:autoSpaceDN w:val="0"/>
-              <w:adjustRightInd w:val="0"/>
-              <w:spacing w:after="60"/>
-              <w:rPr>
-                <w:rFonts w:ascii="Calibri Light" w:hAnsi="Calibri Light" w:cs="Helvetica Neue"/>
-                <w:sz w:val="21"/>
-                <w:szCs w:val="21"/>
-              </w:rPr>
-            </w:pPr>
-          </w:p>
-          <w:p>
-            <w:pPr>
-              <w:widowControl w:val="0"/>
-              <w:autoSpaceDE w:val="0"/>
-              <w:autoSpaceDN w:val="0"/>
-              <w:adjustRightInd w:val="0"/>
-              <w:spacing w:after="60"/>
-              <w:rPr>
-                <w:rFonts w:ascii="Calibri Light" w:hAnsi="Calibri Light" w:cs="Helvetica Neue"/>
-                <w:sz w:val="21"/>
-                <w:szCs w:val="21"/>
-              </w:rPr>
-            </w:pPr>
+            <w:bookmarkStart w:id="0" w:name="_GoBack"/>
+            <w:bookmarkEnd w:id="0"/>
           </w:p>
           <w:p>
             <w:pPr>
@@ -2304,6 +2451,32 @@
                 <w:sz w:val="21"/>
                 <w:szCs w:val="21"/>
               </w:rPr>
+              <w:t>Ruby/Sinatra/Rails</w:t>
+            </w:r>
+          </w:p>
+          <w:p>
+            <w:pPr>
+              <w:spacing w:after="120"/>
+              <w:rPr>
+                <w:rFonts w:ascii="Calibri Light" w:hAnsi="Calibri Light"/>
+                <w:sz w:val="21"/>
+                <w:szCs w:val="21"/>
+              </w:rPr>
+            </w:pPr>
+            <w:r>
+              <w:rPr>
+                <w:rFonts w:ascii="Calibri Light" w:hAnsi="Calibri Light"/>
+                <w:sz w:val="21"/>
+                <w:szCs w:val="21"/>
+              </w:rPr>
+              <w:t>C/</w:t>
+            </w:r>
+            <w:r>
+              <w:rPr>
+                <w:rFonts w:ascii="Calibri Light" w:hAnsi="Calibri Light"/>
+                <w:sz w:val="21"/>
+                <w:szCs w:val="21"/>
+              </w:rPr>
               <w:t>C++</w:t>
             </w:r>
           </w:p>
@@ -2322,15 +2495,25 @@
                 <w:sz w:val="21"/>
                 <w:szCs w:val="21"/>
               </w:rPr>
-              <w:t>Ruby</w:t>
-            </w:r>
-            <w:r>
+              <w:t>JavaScript (jQuery)</w:t>
+            </w:r>
+          </w:p>
+          <w:p>
+            <w:pPr>
+              <w:spacing w:after="120"/>
               <w:rPr>
                 <w:rFonts w:ascii="Calibri Light" w:hAnsi="Calibri Light"/>
                 <w:sz w:val="21"/>
                 <w:szCs w:val="21"/>
               </w:rPr>
-              <w:t>/Sinatra</w:t>
+            </w:pPr>
+            <w:r>
+              <w:rPr>
+                <w:rFonts w:ascii="Calibri Light" w:hAnsi="Calibri Light"/>
+                <w:sz w:val="21"/>
+                <w:szCs w:val="21"/>
+              </w:rPr>
+              <w:t>HTML/CSS</w:t>
             </w:r>
           </w:p>
           <w:p>
@@ -2348,7 +2531,15 @@
                 <w:sz w:val="21"/>
                 <w:szCs w:val="21"/>
               </w:rPr>
-              <w:t>JavaScript (jQuery)</w:t>
+              <w:t>PHP</w:t>
+            </w:r>
+            <w:r>
+              <w:rPr>
+                <w:rFonts w:ascii="Calibri Light" w:hAnsi="Calibri Light"/>
+                <w:sz w:val="21"/>
+                <w:szCs w:val="21"/>
+              </w:rPr>
+              <w:t xml:space="preserve"> </w:t>
             </w:r>
           </w:p>
           <w:p>
@@ -2366,7 +2557,7 @@
                 <w:sz w:val="21"/>
                 <w:szCs w:val="21"/>
               </w:rPr>
-              <w:t xml:space="preserve">HTML/CSS </w:t>
+              <w:t>RESTful API Design</w:t>
             </w:r>
           </w:p>
           <w:p>
@@ -2384,7 +2575,7 @@
                 <w:sz w:val="21"/>
                 <w:szCs w:val="21"/>
               </w:rPr>
-              <w:t>PHP</w:t>
+              <w:t>SQL</w:t>
             </w:r>
           </w:p>
           <w:p>
@@ -2402,7 +2593,7 @@
                 <w:sz w:val="21"/>
                 <w:szCs w:val="21"/>
               </w:rPr>
-              <w:t>JSON/YAML</w:t>
+              <w:t>MongoDB</w:t>
             </w:r>
           </w:p>
           <w:p>
@@ -2420,6 +2611,32 @@
                 <w:sz w:val="21"/>
                 <w:szCs w:val="21"/>
               </w:rPr>
+              <w:t>WordPress</w:t>
+            </w:r>
+            <w:r>
+              <w:rPr>
+                <w:rFonts w:ascii="Calibri Light" w:hAnsi="Calibri Light"/>
+                <w:sz w:val="21"/>
+                <w:szCs w:val="21"/>
+              </w:rPr>
+              <w:t xml:space="preserve"> CMS</w:t>
+            </w:r>
+          </w:p>
+          <w:p>
+            <w:pPr>
+              <w:spacing w:after="120"/>
+              <w:rPr>
+                <w:rFonts w:ascii="Calibri Light" w:hAnsi="Calibri Light"/>
+                <w:sz w:val="21"/>
+                <w:szCs w:val="21"/>
+              </w:rPr>
+            </w:pPr>
+            <w:r>
+              <w:rPr>
+                <w:rFonts w:ascii="Calibri Light" w:hAnsi="Calibri Light"/>
+                <w:sz w:val="21"/>
+                <w:szCs w:val="21"/>
+              </w:rPr>
               <w:t>Webmaster Services</w:t>
             </w:r>
           </w:p>
@@ -2438,7 +2655,7 @@
                 <w:sz w:val="21"/>
                 <w:szCs w:val="21"/>
               </w:rPr>
-              <w:t>WordPress</w:t>
+              <w:t>Student Information System Management</w:t>
             </w:r>
           </w:p>
           <w:p>
@@ -2456,7 +2673,7 @@
                 <w:sz w:val="21"/>
                 <w:szCs w:val="21"/>
               </w:rPr>
-              <w:t>Student Information System Management</w:t>
+              <w:t>Database Implementation and Management</w:t>
             </w:r>
           </w:p>
           <w:p>
@@ -2474,7 +2691,7 @@
                 <w:sz w:val="21"/>
                 <w:szCs w:val="21"/>
               </w:rPr>
-              <w:t>Database Implementation and Management</w:t>
+              <w:t>Data analysis</w:t>
             </w:r>
           </w:p>
           <w:p>
@@ -2492,7 +2709,7 @@
                 <w:sz w:val="21"/>
                 <w:szCs w:val="21"/>
               </w:rPr>
-              <w:t>Data analysis</w:t>
+              <w:t>Microcontroller Programming</w:t>
             </w:r>
           </w:p>
           <w:p>
@@ -2510,10 +2727,8 @@
                 <w:sz w:val="21"/>
                 <w:szCs w:val="21"/>
               </w:rPr>
-              <w:t>Microcontroller Programming</w:t>
-            </w:r>
-            <w:bookmarkStart w:id="0" w:name="_GoBack"/>
-            <w:bookmarkEnd w:id="0"/>
+              <w:t>Critical Thinking</w:t>
+            </w:r>
           </w:p>
           <w:p>
             <w:pPr>
@@ -2530,7 +2745,7 @@
                 <w:sz w:val="21"/>
                 <w:szCs w:val="21"/>
               </w:rPr>
-              <w:t>Critical Thinking</w:t>
+              <w:t>Organization</w:t>
             </w:r>
           </w:p>
           <w:p>
@@ -2548,7 +2763,7 @@
                 <w:sz w:val="21"/>
                 <w:szCs w:val="21"/>
               </w:rPr>
-              <w:t>Organization</w:t>
+              <w:t>Stakeholder Communication</w:t>
             </w:r>
           </w:p>
           <w:p>
@@ -2566,7 +2781,15 @@
                 <w:sz w:val="21"/>
                 <w:szCs w:val="21"/>
               </w:rPr>
-              <w:t>Stakeholder Communication</w:t>
+              <w:t>Grant Writing</w:t>
+            </w:r>
+            <w:r>
+              <w:rPr>
+                <w:rFonts w:ascii="Calibri Light" w:hAnsi="Calibri Light"/>
+                <w:sz w:val="21"/>
+                <w:szCs w:val="21"/>
+              </w:rPr>
+              <w:t xml:space="preserve"> </w:t>
             </w:r>
           </w:p>
           <w:p>
@@ -2584,7 +2807,7 @@
                 <w:sz w:val="21"/>
                 <w:szCs w:val="21"/>
               </w:rPr>
-              <w:t>Grant Writing</w:t>
+              <w:t>Training and</w:t>
             </w:r>
             <w:r>
               <w:rPr>
@@ -2594,63 +2817,13 @@
               </w:rPr>
               <w:t xml:space="preserve"> </w:t>
             </w:r>
-          </w:p>
-          <w:p>
-            <w:pPr>
-              <w:spacing w:after="120"/>
+            <w:r>
               <w:rPr>
                 <w:rFonts w:ascii="Calibri Light" w:hAnsi="Calibri Light"/>
                 <w:sz w:val="21"/>
                 <w:szCs w:val="21"/>
               </w:rPr>
-            </w:pPr>
-            <w:r>
-              <w:rPr>
-                <w:rFonts w:ascii="Calibri Light" w:hAnsi="Calibri Light"/>
-                <w:sz w:val="21"/>
-                <w:szCs w:val="21"/>
-              </w:rPr>
-              <w:t xml:space="preserve">Training </w:t>
-            </w:r>
-            <w:r>
-              <w:rPr>
-                <w:rFonts w:ascii="Calibri Light" w:hAnsi="Calibri Light"/>
-                <w:sz w:val="21"/>
-                <w:szCs w:val="21"/>
-              </w:rPr>
-              <w:t>and</w:t>
-            </w:r>
-            <w:r>
-              <w:rPr>
-                <w:rFonts w:ascii="Calibri Light" w:hAnsi="Calibri Light"/>
-                <w:sz w:val="21"/>
-                <w:szCs w:val="21"/>
-              </w:rPr>
-              <w:t xml:space="preserve"> </w:t>
-            </w:r>
-            <w:r>
-              <w:rPr>
-                <w:rFonts w:ascii="Calibri Light" w:hAnsi="Calibri Light"/>
-                <w:sz w:val="21"/>
-                <w:szCs w:val="21"/>
-              </w:rPr>
-              <w:t xml:space="preserve">Professional </w:t>
-            </w:r>
-            <w:r>
-              <w:rPr>
-                <w:rFonts w:ascii="Calibri Light" w:hAnsi="Calibri Light"/>
-                <w:sz w:val="21"/>
-                <w:szCs w:val="21"/>
-              </w:rPr>
-              <w:t>Development</w:t>
-            </w:r>
-            <w:r>
-              <w:rPr>
-                <w:rFonts w:ascii="Calibri Light" w:hAnsi="Calibri Light"/>
-                <w:sz w:val="21"/>
-                <w:szCs w:val="21"/>
-              </w:rPr>
-              <w:t xml:space="preserve"> </w:t>
+              <w:t>Professional Development</w:t>
             </w:r>
           </w:p>
           <w:p>
@@ -3041,6 +3214,7 @@
                 <w:sz w:val="21"/>
                 <w:szCs w:val="21"/>
               </w:rPr>
+              <w:lastRenderedPageBreak/>
               <w:t>Bachelor of Arts</w:t>
             </w:r>
             <w:r>
@@ -3081,7 +3255,6 @@
                 <w:sz w:val="28"/>
                 <w:szCs w:val="28"/>
               </w:rPr>
-              <w:lastRenderedPageBreak/>
               <w:t>CERTIFICATION</w:t>
             </w:r>
           </w:p>
@@ -3220,32 +3393,6 @@
               <w:t>Endorsements: Mathematics, Gifted Education</w:t>
             </w:r>
           </w:p>
-          <w:p>
-            <w:pPr>
-              <w:spacing w:after="120"/>
-              <w:rPr>
-                <w:rFonts w:ascii="Calibri Light" w:hAnsi="Calibri Light"/>
-                <w:sz w:val="21"/>
-                <w:szCs w:val="21"/>
-              </w:rPr>
-            </w:pPr>
-            <w:r>
-              <w:rPr>
-                <w:rFonts w:ascii="Calibri Light" w:hAnsi="Calibri Light"/>
-                <w:sz w:val="21"/>
-                <w:szCs w:val="21"/>
-              </w:rPr>
-              <w:t>Dual-Enrollment Certification in Mathematics: Rappahannock Community College</w:t>
-            </w:r>
-          </w:p>
-          <w:p>
-            <w:pPr>
-              <w:ind w:right="344"/>
-              <w:rPr>
-                <w:rFonts w:ascii="Avenir Next Regular" w:hAnsi="Avenir Next Regular"/>
-              </w:rPr>
-            </w:pPr>
-          </w:p>
         </w:tc>
       </w:tr>
     </w:tbl>
@@ -3327,7 +3474,7 @@
         <v:path o:extrusionok="f" gradientshapeok="t" o:connecttype="rect"/>
         <o:lock v:ext="edit" aspectratio="t"/>
       </v:shapetype>
-      <v:shape id="_x0000_i1028" type="#_x0000_t75" style="width:21pt;height:2.25pt;visibility:visible;mso-wrap-style:square" o:bullet="t">
+      <v:shape id="_x0000_i1027" type="#_x0000_t75" style="width:21pt;height:2.25pt;visibility:visible;mso-wrap-style:square" o:bullet="t">
         <v:imagedata r:id="rId1" o:title=""/>
       </v:shape>
     </w:pict>
@@ -3387,6 +3534,119 @@
     </w:lvl>
   </w:abstractNum>
   <w:abstractNum w:abstractNumId="1" w15:restartNumberingAfterBreak="0">
+    <w:nsid w:val="0E365478"/>
+    <w:multiLevelType w:val="hybridMultilevel"/>
+    <w:tmpl w:val="8A5425B2"/>
+    <w:lvl w:ilvl="0" w:tplc="04090001">
+      <w:start w:val="1"/>
+      <w:numFmt w:val="bullet"/>
+      <w:lvlText w:val=""/>
+      <w:lvlJc w:val="left"/>
+      <w:pPr>
+        <w:ind w:left="0" w:hanging="360"/>
+      </w:pPr>
+      <w:rPr>
+        <w:rFonts w:ascii="Symbol" w:hAnsi="Symbol" w:hint="default"/>
+      </w:rPr>
+    </w:lvl>
+    <w:lvl w:ilvl="1" w:tplc="04090003" w:tentative="1">
+      <w:start w:val="1"/>
+      <w:numFmt w:val="bullet"/>
+      <w:lvlText w:val="o"/>
+      <w:lvlJc w:val="left"/>
+      <w:pPr>
+        <w:ind w:left="720" w:hanging="360"/>
+      </w:pPr>
+      <w:rPr>
+        <w:rFonts w:ascii="Courier New" w:hAnsi="Courier New" w:cs="Courier New" w:hint="default"/>
+      </w:rPr>
+    </w:lvl>
+    <w:lvl w:ilvl="2" w:tplc="04090005" w:tentative="1">
+      <w:start w:val="1"/>
+      <w:numFmt w:val="bullet"/>
+      <w:lvlText w:val=""/>
+      <w:lvlJc w:val="left"/>
+      <w:pPr>
+        <w:ind w:left="1440" w:hanging="360"/>
+      </w:pPr>
+      <w:rPr>
+        <w:rFonts w:ascii="Wingdings" w:hAnsi="Wingdings" w:hint="default"/>
+      </w:rPr>
+    </w:lvl>
+    <w:lvl w:ilvl="3" w:tplc="04090001" w:tentative="1">
+      <w:start w:val="1"/>
+      <w:numFmt w:val="bullet"/>
+      <w:lvlText w:val=""/>
+      <w:lvlJc w:val="left"/>
+      <w:pPr>
+        <w:ind w:left="2160" w:hanging="360"/>
+      </w:pPr>
+      <w:rPr>
+        <w:rFonts w:ascii="Symbol" w:hAnsi="Symbol" w:hint="default"/>
+      </w:rPr>
+    </w:lvl>
+    <w:lvl w:ilvl="4" w:tplc="04090003" w:tentative="1">
+      <w:start w:val="1"/>
+      <w:numFmt w:val="bullet"/>
+      <w:lvlText w:val="o"/>
+      <w:lvlJc w:val="left"/>
+      <w:pPr>
+        <w:ind w:left="2880" w:hanging="360"/>
+      </w:pPr>
+      <w:rPr>
+        <w:rFonts w:ascii="Courier New" w:hAnsi="Courier New" w:cs="Courier New" w:hint="default"/>
+      </w:rPr>
+    </w:lvl>
+    <w:lvl w:ilvl="5" w:tplc="04090005" w:tentative="1">
+      <w:start w:val="1"/>
+      <w:numFmt w:val="bullet"/>
+      <w:lvlText w:val=""/>
+      <w:lvlJc w:val="left"/>
+      <w:pPr>
+        <w:ind w:left="3600" w:hanging="360"/>
+      </w:pPr>
+      <w:rPr>
+        <w:rFonts w:ascii="Wingdings" w:hAnsi="Wingdings" w:hint="default"/>
+      </w:rPr>
+    </w:lvl>
+    <w:lvl w:ilvl="6" w:tplc="04090001" w:tentative="1">
+      <w:start w:val="1"/>
+      <w:numFmt w:val="bullet"/>
+      <w:lvlText w:val=""/>
+      <w:lvlJc w:val="left"/>
+      <w:pPr>
+        <w:ind w:left="4320" w:hanging="360"/>
+      </w:pPr>
+      <w:rPr>
+        <w:rFonts w:ascii="Symbol" w:hAnsi="Symbol" w:hint="default"/>
+      </w:rPr>
+    </w:lvl>
+    <w:lvl w:ilvl="7" w:tplc="04090003" w:tentative="1">
+      <w:start w:val="1"/>
+      <w:numFmt w:val="bullet"/>
+      <w:lvlText w:val="o"/>
+      <w:lvlJc w:val="left"/>
+      <w:pPr>
+        <w:ind w:left="5040" w:hanging="360"/>
+      </w:pPr>
+      <w:rPr>
+        <w:rFonts w:ascii="Courier New" w:hAnsi="Courier New" w:cs="Courier New" w:hint="default"/>
+      </w:rPr>
+    </w:lvl>
+    <w:lvl w:ilvl="8" w:tplc="04090005" w:tentative="1">
+      <w:start w:val="1"/>
+      <w:numFmt w:val="bullet"/>
+      <w:lvlText w:val=""/>
+      <w:lvlJc w:val="left"/>
+      <w:pPr>
+        <w:ind w:left="5760" w:hanging="360"/>
+      </w:pPr>
+      <w:rPr>
+        <w:rFonts w:ascii="Wingdings" w:hAnsi="Wingdings" w:hint="default"/>
+      </w:rPr>
+    </w:lvl>
+  </w:abstractNum>
+  <w:abstractNum w:abstractNumId="2" w15:restartNumberingAfterBreak="0">
     <w:nsid w:val="0E5A4300"/>
     <w:multiLevelType w:val="hybridMultilevel"/>
     <w:tmpl w:val="1F369BA8"/>
@@ -3499,7 +3759,7 @@
       </w:rPr>
     </w:lvl>
   </w:abstractNum>
-  <w:abstractNum w:abstractNumId="2" w15:restartNumberingAfterBreak="0">
+  <w:abstractNum w:abstractNumId="3" w15:restartNumberingAfterBreak="0">
     <w:nsid w:val="100848BC"/>
     <w:multiLevelType w:val="hybridMultilevel"/>
     <w:tmpl w:val="75ACDD50"/>
@@ -3612,7 +3872,346 @@
       </w:rPr>
     </w:lvl>
   </w:abstractNum>
-  <w:abstractNum w:abstractNumId="3" w15:restartNumberingAfterBreak="0">
+  <w:abstractNum w:abstractNumId="4" w15:restartNumberingAfterBreak="0">
+    <w:nsid w:val="10803A47"/>
+    <w:multiLevelType w:val="hybridMultilevel"/>
+    <w:tmpl w:val="E9785226"/>
+    <w:lvl w:ilvl="0" w:tplc="04090001">
+      <w:start w:val="1"/>
+      <w:numFmt w:val="bullet"/>
+      <w:lvlText w:val=""/>
+      <w:lvlJc w:val="left"/>
+      <w:pPr>
+        <w:ind w:left="0" w:hanging="360"/>
+      </w:pPr>
+      <w:rPr>
+        <w:rFonts w:ascii="Symbol" w:hAnsi="Symbol" w:hint="default"/>
+      </w:rPr>
+    </w:lvl>
+    <w:lvl w:ilvl="1" w:tplc="04090003" w:tentative="1">
+      <w:start w:val="1"/>
+      <w:numFmt w:val="bullet"/>
+      <w:lvlText w:val="o"/>
+      <w:lvlJc w:val="left"/>
+      <w:pPr>
+        <w:ind w:left="720" w:hanging="360"/>
+      </w:pPr>
+      <w:rPr>
+        <w:rFonts w:ascii="Courier New" w:hAnsi="Courier New" w:cs="Courier New" w:hint="default"/>
+      </w:rPr>
+    </w:lvl>
+    <w:lvl w:ilvl="2" w:tplc="04090005" w:tentative="1">
+      <w:start w:val="1"/>
+      <w:numFmt w:val="bullet"/>
+      <w:lvlText w:val=""/>
+      <w:lvlJc w:val="left"/>
+      <w:pPr>
+        <w:ind w:left="1440" w:hanging="360"/>
+      </w:pPr>
+      <w:rPr>
+        <w:rFonts w:ascii="Wingdings" w:hAnsi="Wingdings" w:hint="default"/>
+      </w:rPr>
+    </w:lvl>
+    <w:lvl w:ilvl="3" w:tplc="04090001" w:tentative="1">
+      <w:start w:val="1"/>
+      <w:numFmt w:val="bullet"/>
+      <w:lvlText w:val=""/>
+      <w:lvlJc w:val="left"/>
+      <w:pPr>
+        <w:ind w:left="2160" w:hanging="360"/>
+      </w:pPr>
+      <w:rPr>
+        <w:rFonts w:ascii="Symbol" w:hAnsi="Symbol" w:hint="default"/>
+      </w:rPr>
+    </w:lvl>
+    <w:lvl w:ilvl="4" w:tplc="04090003" w:tentative="1">
+      <w:start w:val="1"/>
+      <w:numFmt w:val="bullet"/>
+      <w:lvlText w:val="o"/>
+      <w:lvlJc w:val="left"/>
+      <w:pPr>
+        <w:ind w:left="2880" w:hanging="360"/>
+      </w:pPr>
+      <w:rPr>
+        <w:rFonts w:ascii="Courier New" w:hAnsi="Courier New" w:cs="Courier New" w:hint="default"/>
+      </w:rPr>
+    </w:lvl>
+    <w:lvl w:ilvl="5" w:tplc="04090005" w:tentative="1">
+      <w:start w:val="1"/>
+      <w:numFmt w:val="bullet"/>
+      <w:lvlText w:val=""/>
+      <w:lvlJc w:val="left"/>
+      <w:pPr>
+        <w:ind w:left="3600" w:hanging="360"/>
+      </w:pPr>
+      <w:rPr>
+        <w:rFonts w:ascii="Wingdings" w:hAnsi="Wingdings" w:hint="default"/>
+      </w:rPr>
+    </w:lvl>
+    <w:lvl w:ilvl="6" w:tplc="04090001" w:tentative="1">
+      <w:start w:val="1"/>
+      <w:numFmt w:val="bullet"/>
+      <w:lvlText w:val=""/>
+      <w:lvlJc w:val="left"/>
+      <w:pPr>
+        <w:ind w:left="4320" w:hanging="360"/>
+      </w:pPr>
+      <w:rPr>
+        <w:rFonts w:ascii="Symbol" w:hAnsi="Symbol" w:hint="default"/>
+      </w:rPr>
+    </w:lvl>
+    <w:lvl w:ilvl="7" w:tplc="04090003" w:tentative="1">
+      <w:start w:val="1"/>
+      <w:numFmt w:val="bullet"/>
+      <w:lvlText w:val="o"/>
+      <w:lvlJc w:val="left"/>
+      <w:pPr>
+        <w:ind w:left="5040" w:hanging="360"/>
+      </w:pPr>
+      <w:rPr>
+        <w:rFonts w:ascii="Courier New" w:hAnsi="Courier New" w:cs="Courier New" w:hint="default"/>
+      </w:rPr>
+    </w:lvl>
+    <w:lvl w:ilvl="8" w:tplc="04090005" w:tentative="1">
+      <w:start w:val="1"/>
+      <w:numFmt w:val="bullet"/>
+      <w:lvlText w:val=""/>
+      <w:lvlJc w:val="left"/>
+      <w:pPr>
+        <w:ind w:left="5760" w:hanging="360"/>
+      </w:pPr>
+      <w:rPr>
+        <w:rFonts w:ascii="Wingdings" w:hAnsi="Wingdings" w:hint="default"/>
+      </w:rPr>
+    </w:lvl>
+  </w:abstractNum>
+  <w:abstractNum w:abstractNumId="5" w15:restartNumberingAfterBreak="0">
+    <w:nsid w:val="14147ABE"/>
+    <w:multiLevelType w:val="hybridMultilevel"/>
+    <w:tmpl w:val="5246D5F4"/>
+    <w:lvl w:ilvl="0" w:tplc="04090001">
+      <w:start w:val="1"/>
+      <w:numFmt w:val="bullet"/>
+      <w:lvlText w:val=""/>
+      <w:lvlJc w:val="left"/>
+      <w:pPr>
+        <w:ind w:left="720" w:hanging="360"/>
+      </w:pPr>
+      <w:rPr>
+        <w:rFonts w:ascii="Symbol" w:hAnsi="Symbol" w:hint="default"/>
+      </w:rPr>
+    </w:lvl>
+    <w:lvl w:ilvl="1" w:tplc="04090003" w:tentative="1">
+      <w:start w:val="1"/>
+      <w:numFmt w:val="bullet"/>
+      <w:lvlText w:val="o"/>
+      <w:lvlJc w:val="left"/>
+      <w:pPr>
+        <w:ind w:left="1440" w:hanging="360"/>
+      </w:pPr>
+      <w:rPr>
+        <w:rFonts w:ascii="Courier New" w:hAnsi="Courier New" w:cs="Courier New" w:hint="default"/>
+      </w:rPr>
+    </w:lvl>
+    <w:lvl w:ilvl="2" w:tplc="04090005" w:tentative="1">
+      <w:start w:val="1"/>
+      <w:numFmt w:val="bullet"/>
+      <w:lvlText w:val=""/>
+      <w:lvlJc w:val="left"/>
+      <w:pPr>
+        <w:ind w:left="2160" w:hanging="360"/>
+      </w:pPr>
+      <w:rPr>
+        <w:rFonts w:ascii="Wingdings" w:hAnsi="Wingdings" w:hint="default"/>
+      </w:rPr>
+    </w:lvl>
+    <w:lvl w:ilvl="3" w:tplc="04090001" w:tentative="1">
+      <w:start w:val="1"/>
+      <w:numFmt w:val="bullet"/>
+      <w:lvlText w:val=""/>
+      <w:lvlJc w:val="left"/>
+      <w:pPr>
+        <w:ind w:left="2880" w:hanging="360"/>
+      </w:pPr>
+      <w:rPr>
+        <w:rFonts w:ascii="Symbol" w:hAnsi="Symbol" w:hint="default"/>
+      </w:rPr>
+    </w:lvl>
+    <w:lvl w:ilvl="4" w:tplc="04090003" w:tentative="1">
+      <w:start w:val="1"/>
+      <w:numFmt w:val="bullet"/>
+      <w:lvlText w:val="o"/>
+      <w:lvlJc w:val="left"/>
+      <w:pPr>
+        <w:ind w:left="3600" w:hanging="360"/>
+      </w:pPr>
+      <w:rPr>
+        <w:rFonts w:ascii="Courier New" w:hAnsi="Courier New" w:cs="Courier New" w:hint="default"/>
+      </w:rPr>
+    </w:lvl>
+    <w:lvl w:ilvl="5" w:tplc="04090005" w:tentative="1">
+      <w:start w:val="1"/>
+      <w:numFmt w:val="bullet"/>
+      <w:lvlText w:val=""/>
+      <w:lvlJc w:val="left"/>
+      <w:pPr>
+        <w:ind w:left="4320" w:hanging="360"/>
+      </w:pPr>
+      <w:rPr>
+        <w:rFonts w:ascii="Wingdings" w:hAnsi="Wingdings" w:hint="default"/>
+      </w:rPr>
+    </w:lvl>
+    <w:lvl w:ilvl="6" w:tplc="04090001" w:tentative="1">
+      <w:start w:val="1"/>
+      <w:numFmt w:val="bullet"/>
+      <w:lvlText w:val=""/>
+      <w:lvlJc w:val="left"/>
+      <w:pPr>
+        <w:ind w:left="5040" w:hanging="360"/>
+      </w:pPr>
+      <w:rPr>
+        <w:rFonts w:ascii="Symbol" w:hAnsi="Symbol" w:hint="default"/>
+      </w:rPr>
+    </w:lvl>
+    <w:lvl w:ilvl="7" w:tplc="04090003" w:tentative="1">
+      <w:start w:val="1"/>
+      <w:numFmt w:val="bullet"/>
+      <w:lvlText w:val="o"/>
+      <w:lvlJc w:val="left"/>
+      <w:pPr>
+        <w:ind w:left="5760" w:hanging="360"/>
+      </w:pPr>
+      <w:rPr>
+        <w:rFonts w:ascii="Courier New" w:hAnsi="Courier New" w:cs="Courier New" w:hint="default"/>
+      </w:rPr>
+    </w:lvl>
+    <w:lvl w:ilvl="8" w:tplc="04090005" w:tentative="1">
+      <w:start w:val="1"/>
+      <w:numFmt w:val="bullet"/>
+      <w:lvlText w:val=""/>
+      <w:lvlJc w:val="left"/>
+      <w:pPr>
+        <w:ind w:left="6480" w:hanging="360"/>
+      </w:pPr>
+      <w:rPr>
+        <w:rFonts w:ascii="Wingdings" w:hAnsi="Wingdings" w:hint="default"/>
+      </w:rPr>
+    </w:lvl>
+  </w:abstractNum>
+  <w:abstractNum w:abstractNumId="6" w15:restartNumberingAfterBreak="0">
+    <w:nsid w:val="33D6442E"/>
+    <w:multiLevelType w:val="hybridMultilevel"/>
+    <w:tmpl w:val="C67866C8"/>
+    <w:lvl w:ilvl="0" w:tplc="04090001">
+      <w:start w:val="1"/>
+      <w:numFmt w:val="bullet"/>
+      <w:lvlText w:val=""/>
+      <w:lvlJc w:val="left"/>
+      <w:pPr>
+        <w:ind w:left="720" w:hanging="360"/>
+      </w:pPr>
+      <w:rPr>
+        <w:rFonts w:ascii="Symbol" w:hAnsi="Symbol" w:hint="default"/>
+      </w:rPr>
+    </w:lvl>
+    <w:lvl w:ilvl="1" w:tplc="04090003" w:tentative="1">
+      <w:start w:val="1"/>
+      <w:numFmt w:val="bullet"/>
+      <w:lvlText w:val="o"/>
+      <w:lvlJc w:val="left"/>
+      <w:pPr>
+        <w:ind w:left="1440" w:hanging="360"/>
+      </w:pPr>
+      <w:rPr>
+        <w:rFonts w:ascii="Courier New" w:hAnsi="Courier New" w:cs="Courier New" w:hint="default"/>
+      </w:rPr>
+    </w:lvl>
+    <w:lvl w:ilvl="2" w:tplc="04090005" w:tentative="1">
+      <w:start w:val="1"/>
+      <w:numFmt w:val="bullet"/>
+      <w:lvlText w:val=""/>
+      <w:lvlJc w:val="left"/>
+      <w:pPr>
+        <w:ind w:left="2160" w:hanging="360"/>
+      </w:pPr>
+      <w:rPr>
+        <w:rFonts w:ascii="Wingdings" w:hAnsi="Wingdings" w:hint="default"/>
+      </w:rPr>
+    </w:lvl>
+    <w:lvl w:ilvl="3" w:tplc="04090001" w:tentative="1">
+      <w:start w:val="1"/>
+      <w:numFmt w:val="bullet"/>
+      <w:lvlText w:val=""/>
+      <w:lvlJc w:val="left"/>
+      <w:pPr>
+        <w:ind w:left="2880" w:hanging="360"/>
+      </w:pPr>
+      <w:rPr>
+        <w:rFonts w:ascii="Symbol" w:hAnsi="Symbol" w:hint="default"/>
+      </w:rPr>
+    </w:lvl>
+    <w:lvl w:ilvl="4" w:tplc="04090003" w:tentative="1">
+      <w:start w:val="1"/>
+      <w:numFmt w:val="bullet"/>
+      <w:lvlText w:val="o"/>
+      <w:lvlJc w:val="left"/>
+      <w:pPr>
+        <w:ind w:left="3600" w:hanging="360"/>
+      </w:pPr>
+      <w:rPr>
+        <w:rFonts w:ascii="Courier New" w:hAnsi="Courier New" w:cs="Courier New" w:hint="default"/>
+      </w:rPr>
+    </w:lvl>
+    <w:lvl w:ilvl="5" w:tplc="04090005" w:tentative="1">
+      <w:start w:val="1"/>
+      <w:numFmt w:val="bullet"/>
+      <w:lvlText w:val=""/>
+      <w:lvlJc w:val="left"/>
+      <w:pPr>
+        <w:ind w:left="4320" w:hanging="360"/>
+      </w:pPr>
+      <w:rPr>
+        <w:rFonts w:ascii="Wingdings" w:hAnsi="Wingdings" w:hint="default"/>
+      </w:rPr>
+    </w:lvl>
+    <w:lvl w:ilvl="6" w:tplc="04090001" w:tentative="1">
+      <w:start w:val="1"/>
+      <w:numFmt w:val="bullet"/>
+      <w:lvlText w:val=""/>
+      <w:lvlJc w:val="left"/>
+      <w:pPr>
+        <w:ind w:left="5040" w:hanging="360"/>
+      </w:pPr>
+      <w:rPr>
+        <w:rFonts w:ascii="Symbol" w:hAnsi="Symbol" w:hint="default"/>
+      </w:rPr>
+    </w:lvl>
+    <w:lvl w:ilvl="7" w:tplc="04090003" w:tentative="1">
+      <w:start w:val="1"/>
+      <w:numFmt w:val="bullet"/>
+      <w:lvlText w:val="o"/>
+      <w:lvlJc w:val="left"/>
+      <w:pPr>
+        <w:ind w:left="5760" w:hanging="360"/>
+      </w:pPr>
+      <w:rPr>
+        <w:rFonts w:ascii="Courier New" w:hAnsi="Courier New" w:cs="Courier New" w:hint="default"/>
+      </w:rPr>
+    </w:lvl>
+    <w:lvl w:ilvl="8" w:tplc="04090005" w:tentative="1">
+      <w:start w:val="1"/>
+      <w:numFmt w:val="bullet"/>
+      <w:lvlText w:val=""/>
+      <w:lvlJc w:val="left"/>
+      <w:pPr>
+        <w:ind w:left="6480" w:hanging="360"/>
+      </w:pPr>
+      <w:rPr>
+        <w:rFonts w:ascii="Wingdings" w:hAnsi="Wingdings" w:hint="default"/>
+      </w:rPr>
+    </w:lvl>
+  </w:abstractNum>
+  <w:abstractNum w:abstractNumId="7" w15:restartNumberingAfterBreak="0">
     <w:nsid w:val="3B5D1D6B"/>
     <w:multiLevelType w:val="hybridMultilevel"/>
     <w:tmpl w:val="721E641E"/>
@@ -3725,7 +4324,120 @@
       </w:rPr>
     </w:lvl>
   </w:abstractNum>
-  <w:abstractNum w:abstractNumId="4" w15:restartNumberingAfterBreak="0">
+  <w:abstractNum w:abstractNumId="8" w15:restartNumberingAfterBreak="0">
+    <w:nsid w:val="4B9149F9"/>
+    <w:multiLevelType w:val="hybridMultilevel"/>
+    <w:tmpl w:val="13C6E056"/>
+    <w:lvl w:ilvl="0" w:tplc="04090001">
+      <w:start w:val="1"/>
+      <w:numFmt w:val="bullet"/>
+      <w:lvlText w:val=""/>
+      <w:lvlJc w:val="left"/>
+      <w:pPr>
+        <w:ind w:left="0" w:hanging="360"/>
+      </w:pPr>
+      <w:rPr>
+        <w:rFonts w:ascii="Symbol" w:hAnsi="Symbol" w:hint="default"/>
+      </w:rPr>
+    </w:lvl>
+    <w:lvl w:ilvl="1" w:tplc="04090003" w:tentative="1">
+      <w:start w:val="1"/>
+      <w:numFmt w:val="bullet"/>
+      <w:lvlText w:val="o"/>
+      <w:lvlJc w:val="left"/>
+      <w:pPr>
+        <w:ind w:left="720" w:hanging="360"/>
+      </w:pPr>
+      <w:rPr>
+        <w:rFonts w:ascii="Courier New" w:hAnsi="Courier New" w:cs="Courier New" w:hint="default"/>
+      </w:rPr>
+    </w:lvl>
+    <w:lvl w:ilvl="2" w:tplc="04090005" w:tentative="1">
+      <w:start w:val="1"/>
+      <w:numFmt w:val="bullet"/>
+      <w:lvlText w:val=""/>
+      <w:lvlJc w:val="left"/>
+      <w:pPr>
+        <w:ind w:left="1440" w:hanging="360"/>
+      </w:pPr>
+      <w:rPr>
+        <w:rFonts w:ascii="Wingdings" w:hAnsi="Wingdings" w:hint="default"/>
+      </w:rPr>
+    </w:lvl>
+    <w:lvl w:ilvl="3" w:tplc="04090001" w:tentative="1">
+      <w:start w:val="1"/>
+      <w:numFmt w:val="bullet"/>
+      <w:lvlText w:val=""/>
+      <w:lvlJc w:val="left"/>
+      <w:pPr>
+        <w:ind w:left="2160" w:hanging="360"/>
+      </w:pPr>
+      <w:rPr>
+        <w:rFonts w:ascii="Symbol" w:hAnsi="Symbol" w:hint="default"/>
+      </w:rPr>
+    </w:lvl>
+    <w:lvl w:ilvl="4" w:tplc="04090003" w:tentative="1">
+      <w:start w:val="1"/>
+      <w:numFmt w:val="bullet"/>
+      <w:lvlText w:val="o"/>
+      <w:lvlJc w:val="left"/>
+      <w:pPr>
+        <w:ind w:left="2880" w:hanging="360"/>
+      </w:pPr>
+      <w:rPr>
+        <w:rFonts w:ascii="Courier New" w:hAnsi="Courier New" w:cs="Courier New" w:hint="default"/>
+      </w:rPr>
+    </w:lvl>
+    <w:lvl w:ilvl="5" w:tplc="04090005" w:tentative="1">
+      <w:start w:val="1"/>
+      <w:numFmt w:val="bullet"/>
+      <w:lvlText w:val=""/>
+      <w:lvlJc w:val="left"/>
+      <w:pPr>
+        <w:ind w:left="3600" w:hanging="360"/>
+      </w:pPr>
+      <w:rPr>
+        <w:rFonts w:ascii="Wingdings" w:hAnsi="Wingdings" w:hint="default"/>
+      </w:rPr>
+    </w:lvl>
+    <w:lvl w:ilvl="6" w:tplc="04090001" w:tentative="1">
+      <w:start w:val="1"/>
+      <w:numFmt w:val="bullet"/>
+      <w:lvlText w:val=""/>
+      <w:lvlJc w:val="left"/>
+      <w:pPr>
+        <w:ind w:left="4320" w:hanging="360"/>
+      </w:pPr>
+      <w:rPr>
+        <w:rFonts w:ascii="Symbol" w:hAnsi="Symbol" w:hint="default"/>
+      </w:rPr>
+    </w:lvl>
+    <w:lvl w:ilvl="7" w:tplc="04090003" w:tentative="1">
+      <w:start w:val="1"/>
+      <w:numFmt w:val="bullet"/>
+      <w:lvlText w:val="o"/>
+      <w:lvlJc w:val="left"/>
+      <w:pPr>
+        <w:ind w:left="5040" w:hanging="360"/>
+      </w:pPr>
+      <w:rPr>
+        <w:rFonts w:ascii="Courier New" w:hAnsi="Courier New" w:cs="Courier New" w:hint="default"/>
+      </w:rPr>
+    </w:lvl>
+    <w:lvl w:ilvl="8" w:tplc="04090005" w:tentative="1">
+      <w:start w:val="1"/>
+      <w:numFmt w:val="bullet"/>
+      <w:lvlText w:val=""/>
+      <w:lvlJc w:val="left"/>
+      <w:pPr>
+        <w:ind w:left="5760" w:hanging="360"/>
+      </w:pPr>
+      <w:rPr>
+        <w:rFonts w:ascii="Wingdings" w:hAnsi="Wingdings" w:hint="default"/>
+      </w:rPr>
+    </w:lvl>
+  </w:abstractNum>
+  <w:abstractNum w:abstractNumId="9" w15:restartNumberingAfterBreak="0">
     <w:nsid w:val="5AE71EF8"/>
     <w:multiLevelType w:val="multilevel"/>
     <w:tmpl w:val="0409001D"/>
@@ -3812,7 +4524,7 @@
       </w:pPr>
     </w:lvl>
   </w:abstractNum>
-  <w:abstractNum w:abstractNumId="5" w15:restartNumberingAfterBreak="0">
+  <w:abstractNum w:abstractNumId="10" w15:restartNumberingAfterBreak="0">
     <w:nsid w:val="5E867E2E"/>
     <w:multiLevelType w:val="hybridMultilevel"/>
     <w:tmpl w:val="0B309B0C"/>
@@ -3926,22 +4638,37 @@
     </w:lvl>
   </w:abstractNum>
   <w:num w:numId="1">
-    <w:abstractNumId w:val="4"/>
+    <w:abstractNumId w:val="9"/>
   </w:num>
   <w:num w:numId="2">
     <w:abstractNumId w:val="0"/>
   </w:num>
   <w:num w:numId="3">
+    <w:abstractNumId w:val="7"/>
+  </w:num>
+  <w:num w:numId="4">
     <w:abstractNumId w:val="3"/>
   </w:num>
-  <w:num w:numId="4">
+  <w:num w:numId="5">
     <w:abstractNumId w:val="2"/>
   </w:num>
-  <w:num w:numId="5">
+  <w:num w:numId="6">
+    <w:abstractNumId w:val="10"/>
+  </w:num>
+  <w:num w:numId="7">
+    <w:abstractNumId w:val="4"/>
+  </w:num>
+  <w:num w:numId="8">
+    <w:abstractNumId w:val="6"/>
+  </w:num>
+  <w:num w:numId="9">
     <w:abstractNumId w:val="1"/>
   </w:num>
-  <w:num w:numId="6">
+  <w:num w:numId="10">
     <w:abstractNumId w:val="5"/>
+  </w:num>
+  <w:num w:numId="11">
+    <w:abstractNumId w:val="8"/>
   </w:num>
 </w:numbering>
 </file>
@@ -5740,7 +6467,7 @@
 </file>
 
 <file path=customXml/itemProps1.xml><?xml version="1.0" encoding="utf-8"?>
-<ds:datastoreItem xmlns:ds="http://schemas.openxmlformats.org/officeDocument/2006/customXml" ds:itemID="{85CD0C6E-B0A2-45F1-9392-57D00366F8F7}">
+<ds:datastoreItem xmlns:ds="http://schemas.openxmlformats.org/officeDocument/2006/customXml" ds:itemID="{798235AD-9B77-4363-9F5A-EA031F08BF48}">
   <ds:schemaRefs>
     <ds:schemaRef ds:uri="http://schemas.openxmlformats.org/officeDocument/2006/bibliography"/>
   </ds:schemaRefs>

</xml_diff>